<commit_message>
Point out text added referring to IRB limitations
</commit_message>
<xml_diff>
--- a/submission/reviewer_comments_rd2.docx
+++ b/submission/reviewer_comments_rd2.docx
@@ -49,7 +49,7 @@
         <w:pStyle w:val="BodyText"/>
       </w:pPr>
       <w:r>
-        <w:t xml:space="preserve">We appreciate that our study does not have as many subjects as would be desired to reach stronger conclusions. It should be noted that we do not have the ability to control the frequency of people getting colon cancer, what drug regimen they are on, and so forth. We have done our best to pool patients by general categories and to not oversell what we are finding. Thankfully, although colon cancer is a leading type of cancer in the US, it is relatively rare and it is difficult to ask newly diagnosed patients to participate in such a study. We consider ourselves lucky to have the samples we have. To state the obvious, this was not an animal model study where we could control everything - this is human subjects research where there are clear restrictions placed on what we are able to do and who we are able to recruit. Related to this, because of IRB restrictions, we were not able to follow up with these patients to ascertain their current status. Regardless, we did not state that we could predict who would recur; we described how those treated for carcinomas had a microbiota that was largely similar to those with normal colons following treatment. Regardless, we would point out that Microbiome has published a number of high profile papers in the last year with similar or fewer number of subjects (e.g. dois: 10.1186/s40168-017-0328-9 [N=12], 10.1186/s40168-017-0305-3 [N=91 women], 10.1186/s40168-017-0309-z [N=10], 10.1186/s40168-016-0225-7 [N=18], 10.1186/s40168-017-0242-1 [N=80]).</w:t>
+        <w:t xml:space="preserve">We appreciate that our study does not have as many subjects as would be desired to reach stronger conclusions. It should be noted that we do not have the ability to control the frequency of people getting colon cancer, what drug regimen they are on, and so forth. We have done our best to pool patients by general categories and to not oversell what we are finding. Thankfully, although colon cancer is a leading type of cancer in the US, it is relatively rare and it is difficult to ask newly diagnosed patients to participate in such a study. We consider ourselves lucky to have the samples we have. To state the obvious, this was not an animal model study where we could control everything - this is human subjects research where there are clear restrictions placed on what we are able to do and who we are able to recruit. Related to this, because of IRB restrictions, we were not able to follow up with these patients to ascertain their current status (text added at L267). Regardless, we did not state that we could predict who would recur; we described how those treated for carcinomas had a microbiota that was largely similar to those with normal colons following treatment. Regardless, we would point out that Microbiome has published a number of high profile papers in the last year with similar or fewer number of subjects (e.g. dois: 10.1186/s40168-017-0328-9 [N=12], 10.1186/s40168-017-0305-3 [N=91 women], 10.1186/s40168-017-0309-z [N=10], 10.1186/s40168-016-0225-7 [N=18], 10.1186/s40168-017-0242-1 [N=80]). We have added clarification sentence in the methods study design and patient sampling section (L266-268).</w:t>
       </w:r>
     </w:p>
     <w:p>
@@ -279,7 +279,7 @@
     </w:lvl>
   </w:abstractNum>
   <w:abstractNum w:abstractNumId="990">
-    <w:nsid w:val="fd5c5f56"/>
+    <w:nsid w:val="b7220138"/>
     <w:multiLevelType w:val="multilevel"/>
     <w:lvl w:ilvl="0">
       <w:numFmt w:val="bullet"/>

</xml_diff>